<commit_message>
wrote search results section of writeup
</commit_message>
<xml_diff>
--- a/writeup.docx
+++ b/writeup.docx
@@ -108,209 +108,469 @@
           <w:rFonts w:ascii="&gt;'51ˇ" w:hAnsi="&gt;'51ˇ" w:cs="&gt;'51ˇ"/>
           <w:color w:val="00000A"/>
         </w:rPr>
-        <w:t>web application will be dealing with &amp; determine</w:t>
+        <w:t>web application will be dealing with &amp; determine where it should be stored,</w:t>
+      </w:r>
+    </w:p>
+    <w:p>
+      <w:pPr>
+        <w:widowControl w:val="0"/>
+        <w:autoSpaceDE w:val="0"/>
+        <w:autoSpaceDN w:val="0"/>
+        <w:adjustRightInd w:val="0"/>
+        <w:rPr>
+          <w:rFonts w:ascii="&gt;'51ˇ" w:hAnsi="&gt;'51ˇ" w:cs="&gt;'51ˇ"/>
+          <w:color w:val="00000A"/>
+        </w:rPr>
+      </w:pPr>
+      <w:r>
+        <w:rPr>
+          <w:rFonts w:ascii="&gt;'51ˇ" w:hAnsi="&gt;'51ˇ" w:cs="&gt;'51ˇ"/>
+          <w:color w:val="00000A"/>
+        </w:rPr>
+        <w:t>what format, and where it should be processed.</w:t>
+      </w:r>
+    </w:p>
+    <w:p>
+      <w:pPr>
+        <w:widowControl w:val="0"/>
+        <w:autoSpaceDE w:val="0"/>
+        <w:autoSpaceDN w:val="0"/>
+        <w:adjustRightInd w:val="0"/>
+        <w:rPr>
+          <w:rFonts w:ascii="&gt;'51ˇ" w:hAnsi="&gt;'51ˇ" w:cs="&gt;'51ˇ"/>
+          <w:color w:val="00000A"/>
+        </w:rPr>
+      </w:pPr>
+      <w:r>
+        <w:rPr>
+          <w:rFonts w:ascii="&gt;'51ˇ" w:hAnsi="&gt;'51ˇ" w:cs="&gt;'51ˇ"/>
+          <w:color w:val="00000A"/>
+        </w:rPr>
+        <w:t>○ Where does the information come from?</w:t>
+      </w:r>
+    </w:p>
+    <w:p>
+      <w:pPr>
+        <w:widowControl w:val="0"/>
+        <w:autoSpaceDE w:val="0"/>
+        <w:autoSpaceDN w:val="0"/>
+        <w:adjustRightInd w:val="0"/>
+        <w:rPr>
+          <w:rFonts w:ascii="&gt;'51ˇ" w:hAnsi="&gt;'51ˇ" w:cs="&gt;'51ˇ"/>
+          <w:color w:val="00000A"/>
+        </w:rPr>
+      </w:pPr>
+      <w:r>
+        <w:rPr>
+          <w:rFonts w:ascii="&gt;'51ˇ" w:hAnsi="&gt;'51ˇ" w:cs="&gt;'51ˇ"/>
+          <w:color w:val="00000A"/>
+        </w:rPr>
+        <w:t>○ What form should it take?</w:t>
+      </w:r>
+    </w:p>
+    <w:p>
+      <w:pPr>
+        <w:widowControl w:val="0"/>
+        <w:autoSpaceDE w:val="0"/>
+        <w:autoSpaceDN w:val="0"/>
+        <w:adjustRightInd w:val="0"/>
+        <w:rPr>
+          <w:rFonts w:ascii="&gt;'51ˇ" w:hAnsi="&gt;'51ˇ" w:cs="&gt;'51ˇ"/>
+          <w:color w:val="00000A"/>
+        </w:rPr>
+      </w:pPr>
+      <w:r>
+        <w:rPr>
+          <w:rFonts w:ascii="&gt;'51ˇ" w:hAnsi="&gt;'51ˇ" w:cs="&gt;'51ˇ"/>
+          <w:color w:val="00000A"/>
+        </w:rPr>
+        <w:t>○ If the information is on the server, what will the client need to send to</w:t>
+      </w:r>
+    </w:p>
+    <w:p>
+      <w:pPr>
+        <w:widowControl w:val="0"/>
+        <w:autoSpaceDE w:val="0"/>
+        <w:autoSpaceDN w:val="0"/>
+        <w:adjustRightInd w:val="0"/>
+        <w:rPr>
+          <w:rFonts w:ascii="&gt;'51ˇ" w:hAnsi="&gt;'51ˇ" w:cs="&gt;'51ˇ"/>
+          <w:color w:val="00000A"/>
+        </w:rPr>
+      </w:pPr>
+      <w:r>
+        <w:rPr>
+          <w:rFonts w:ascii="&gt;'51ˇ" w:hAnsi="&gt;'51ˇ" w:cs="&gt;'51ˇ"/>
+          <w:color w:val="00000A"/>
+        </w:rPr>
+        <w:t>retrieve that data?</w:t>
+      </w:r>
+    </w:p>
+    <w:p>
+      <w:pPr>
+        <w:widowControl w:val="0"/>
+        <w:autoSpaceDE w:val="0"/>
+        <w:autoSpaceDN w:val="0"/>
+        <w:adjustRightInd w:val="0"/>
+        <w:rPr>
+          <w:rFonts w:ascii="&gt;'51ˇ" w:hAnsi="&gt;'51ˇ" w:cs="&gt;'51ˇ"/>
+          <w:color w:val="00000A"/>
+        </w:rPr>
+      </w:pPr>
+      <w:r>
+        <w:rPr>
+          <w:rFonts w:ascii="&gt;'51ˇ" w:hAnsi="&gt;'51ˇ" w:cs="&gt;'51ˇ"/>
+          <w:color w:val="00000A"/>
+        </w:rPr>
+        <w:t>○ If the information is on the client, how will it be sent to the server?</w:t>
+      </w:r>
+    </w:p>
+    <w:p>
+      <w:pPr>
+        <w:widowControl w:val="0"/>
+        <w:autoSpaceDE w:val="0"/>
+        <w:autoSpaceDN w:val="0"/>
+        <w:adjustRightInd w:val="0"/>
+        <w:rPr>
+          <w:rFonts w:ascii="&gt;'51ˇ" w:hAnsi="&gt;'51ˇ" w:cs="&gt;'51ˇ"/>
+          <w:color w:val="00000A"/>
+        </w:rPr>
+      </w:pPr>
+      <w:r>
+        <w:rPr>
+          <w:rFonts w:ascii="&gt;'51ˇ" w:hAnsi="&gt;'51ˇ" w:cs="&gt;'51ˇ"/>
+          <w:color w:val="00000A"/>
+        </w:rPr>
+        <w:t>○ Does all information need to be stored on the server?</w:t>
+      </w:r>
+    </w:p>
+    <w:p>
+      <w:pPr>
+        <w:rPr>
+          <w:rFonts w:ascii="&gt;'51ˇ" w:hAnsi="&gt;'51ˇ" w:cs="&gt;'51ˇ"/>
+          <w:color w:val="00000A"/>
+        </w:rPr>
+      </w:pPr>
+      <w:r>
+        <w:rPr>
+          <w:rFonts w:ascii="&gt;'51ˇ" w:hAnsi="&gt;'51ˇ" w:cs="&gt;'51ˇ"/>
+          <w:color w:val="00000A"/>
+        </w:rPr>
+        <w:t>○ What processing needs to be done to make the data useful?</w:t>
+      </w:r>
+    </w:p>
+    <w:p>
+      <w:pPr>
+        <w:rPr>
+          <w:rFonts w:ascii="&gt;'51ˇ" w:hAnsi="&gt;'51ˇ" w:cs="&gt;'51ˇ"/>
+          <w:color w:val="00000A"/>
+        </w:rPr>
+      </w:pPr>
+    </w:p>
+    <w:p>
+      <w:pPr>
+        <w:rPr>
+          <w:rFonts w:ascii="&gt;'51ˇ" w:hAnsi="&gt;'51ˇ" w:cs="&gt;'51ˇ"/>
+          <w:color w:val="00000A"/>
+        </w:rPr>
+      </w:pPr>
+      <w:r>
+        <w:rPr>
+          <w:rFonts w:ascii="&gt;'51ˇ" w:hAnsi="&gt;'51ˇ" w:cs="&gt;'51ˇ"/>
+          <w:color w:val="00000A"/>
+        </w:rPr>
+        <w:t xml:space="preserve">Login / Signup </w:t>
+      </w:r>
+    </w:p>
+    <w:p>
+      <w:pPr>
+        <w:rPr>
+          <w:rFonts w:ascii="&gt;'51ˇ" w:hAnsi="&gt;'51ˇ" w:cs="&gt;'51ˇ"/>
+          <w:color w:val="00000A"/>
+        </w:rPr>
+      </w:pPr>
+    </w:p>
+    <w:p>
+      <w:r>
+        <w:t xml:space="preserve">Map locations should stay </w:t>
+      </w:r>
+    </w:p>
+    <w:p/>
+    <w:p>
+      <w:r>
+        <w:t xml:space="preserve">Search results </w:t>
+      </w:r>
+    </w:p>
+    <w:p>
+      <w:pPr>
+        <w:pStyle w:val="ListParagraph"/>
+        <w:widowControl w:val="0"/>
+        <w:numPr>
+          <w:ilvl w:val="0"/>
+          <w:numId w:val="2"/>
+        </w:numPr>
+        <w:autoSpaceDE w:val="0"/>
+        <w:autoSpaceDN w:val="0"/>
+        <w:adjustRightInd w:val="0"/>
+        <w:rPr>
+          <w:rFonts w:ascii="&gt;'51ˇ" w:hAnsi="&gt;'51ˇ" w:cs="&gt;'51ˇ"/>
+          <w:color w:val="00000A"/>
+        </w:rPr>
+      </w:pPr>
+      <w:r>
+        <w:rPr>
+          <w:rFonts w:ascii="&gt;'51ˇ" w:hAnsi="&gt;'51ˇ" w:cs="&gt;'51ˇ"/>
+          <w:color w:val="00000A"/>
+        </w:rPr>
+        <w:t xml:space="preserve">Information is received from </w:t>
+      </w:r>
+      <w:r>
+        <w:rPr>
+          <w:rFonts w:ascii="&gt;'51ˇ" w:hAnsi="&gt;'51ˇ" w:cs="&gt;'51ˇ"/>
+          <w:color w:val="00000A"/>
+        </w:rPr>
+        <w:t>a function that takes the keyword from search and returns an array of Hotel objects.</w:t>
+      </w:r>
+    </w:p>
+    <w:p>
+      <w:pPr>
+        <w:pStyle w:val="ListParagraph"/>
+        <w:widowControl w:val="0"/>
+        <w:numPr>
+          <w:ilvl w:val="1"/>
+          <w:numId w:val="2"/>
+        </w:numPr>
+        <w:autoSpaceDE w:val="0"/>
+        <w:autoSpaceDN w:val="0"/>
+        <w:adjustRightInd w:val="0"/>
+        <w:rPr>
+          <w:rFonts w:ascii="&gt;'51ˇ" w:hAnsi="&gt;'51ˇ" w:cs="&gt;'51ˇ"/>
+          <w:color w:val="00000A"/>
+        </w:rPr>
+      </w:pPr>
+      <w:r>
+        <w:rPr>
+          <w:rFonts w:ascii="&gt;'51ˇ" w:hAnsi="&gt;'51ˇ" w:cs="&gt;'51ˇ"/>
+          <w:color w:val="00000A"/>
+        </w:rPr>
+        <w:t>The ar</w:t>
+      </w:r>
+      <w:r>
+        <w:rPr>
+          <w:rFonts w:ascii="&gt;'51ˇ" w:hAnsi="&gt;'51ˇ" w:cs="&gt;'51ˇ"/>
+          <w:color w:val="00000A"/>
+        </w:rPr>
+        <w:t xml:space="preserve">ray can be stored on the server and used for a number of functions that will send </w:t>
+      </w:r>
+      <w:r>
+        <w:rPr>
+          <w:rFonts w:ascii="&gt;'51ˇ" w:hAnsi="&gt;'51ˇ" w:cs="&gt;'51ˇ"/>
+          <w:color w:val="00000A"/>
+        </w:rPr>
+        <w:t>that data to the client.</w:t>
+      </w:r>
+    </w:p>
+    <w:p>
+      <w:pPr>
+        <w:pStyle w:val="ListParagraph"/>
+        <w:widowControl w:val="0"/>
+        <w:numPr>
+          <w:ilvl w:val="1"/>
+          <w:numId w:val="2"/>
+        </w:numPr>
+        <w:autoSpaceDE w:val="0"/>
+        <w:autoSpaceDN w:val="0"/>
+        <w:adjustRightInd w:val="0"/>
+        <w:rPr>
+          <w:rFonts w:ascii="&gt;'51ˇ" w:hAnsi="&gt;'51ˇ" w:cs="&gt;'51ˇ"/>
+          <w:color w:val="00000A"/>
+        </w:rPr>
+      </w:pPr>
+      <w:r>
+        <w:rPr>
+          <w:rFonts w:ascii="&gt;'51ˇ" w:hAnsi="&gt;'51ˇ" w:cs="&gt;'51ˇ"/>
+          <w:color w:val="00000A"/>
+        </w:rPr>
+        <w:t xml:space="preserve">Many </w:t>
+      </w:r>
+    </w:p>
+    <w:p>
+      <w:pPr>
+        <w:pStyle w:val="ListParagraph"/>
+        <w:widowControl w:val="0"/>
+        <w:numPr>
+          <w:ilvl w:val="0"/>
+          <w:numId w:val="2"/>
+        </w:numPr>
+        <w:autoSpaceDE w:val="0"/>
+        <w:autoSpaceDN w:val="0"/>
+        <w:adjustRightInd w:val="0"/>
+        <w:rPr>
+          <w:rFonts w:ascii="&gt;'51ˇ" w:hAnsi="&gt;'51ˇ" w:cs="&gt;'51ˇ"/>
+          <w:color w:val="00000A"/>
+        </w:rPr>
+      </w:pPr>
+      <w:r>
+        <w:rPr>
+          <w:rFonts w:ascii="&gt;'51ˇ" w:hAnsi="&gt;'51ˇ" w:cs="&gt;'51ˇ"/>
+          <w:color w:val="00000A"/>
+        </w:rPr>
+        <w:t>The information will be used to display in two areas: on the map, and on a list of hotels with some info on another page. When the user presses buttons to show either of these, the following will happen:</w:t>
+      </w:r>
+    </w:p>
+    <w:p>
+      <w:pPr>
+        <w:pStyle w:val="ListParagraph"/>
+        <w:widowControl w:val="0"/>
+        <w:numPr>
+          <w:ilvl w:val="1"/>
+          <w:numId w:val="2"/>
+        </w:numPr>
+        <w:autoSpaceDE w:val="0"/>
+        <w:autoSpaceDN w:val="0"/>
+        <w:adjustRightInd w:val="0"/>
+        <w:rPr>
+          <w:rFonts w:ascii="&gt;'51ˇ" w:hAnsi="&gt;'51ˇ" w:cs="&gt;'51ˇ"/>
+          <w:color w:val="00000A"/>
+        </w:rPr>
+      </w:pPr>
+      <w:r>
+        <w:rPr>
+          <w:rFonts w:ascii="&gt;'51ˇ" w:hAnsi="&gt;'51ˇ" w:cs="&gt;'51ˇ"/>
+          <w:color w:val="00000A"/>
+        </w:rPr>
+        <w:t xml:space="preserve">a </w:t>
+      </w:r>
+      <w:r>
+        <w:rPr>
+          <w:rFonts w:ascii="&gt;'51ˇ" w:hAnsi="&gt;'51ˇ" w:cs="&gt;'51ˇ"/>
+          <w:color w:val="00000A"/>
+        </w:rPr>
+        <w:t>POST</w:t>
+      </w:r>
+      <w:r>
+        <w:rPr>
+          <w:rFonts w:ascii="&gt;'51ˇ" w:hAnsi="&gt;'51ˇ" w:cs="&gt;'51ˇ"/>
+          <w:color w:val="00000A"/>
+        </w:rPr>
+        <w:t xml:space="preserve"> request will be sent to the server</w:t>
+      </w:r>
+    </w:p>
+    <w:p>
+      <w:pPr>
+        <w:pStyle w:val="ListParagraph"/>
+        <w:widowControl w:val="0"/>
+        <w:numPr>
+          <w:ilvl w:val="1"/>
+          <w:numId w:val="2"/>
+        </w:numPr>
+        <w:autoSpaceDE w:val="0"/>
+        <w:autoSpaceDN w:val="0"/>
+        <w:adjustRightInd w:val="0"/>
+        <w:rPr>
+          <w:rFonts w:ascii="&gt;'51ˇ" w:hAnsi="&gt;'51ˇ" w:cs="&gt;'51ˇ"/>
+          <w:color w:val="00000A"/>
+        </w:rPr>
+      </w:pPr>
+      <w:r>
+        <w:rPr>
+          <w:rFonts w:ascii="&gt;'51ˇ" w:hAnsi="&gt;'51ˇ" w:cs="&gt;'51ˇ"/>
+          <w:color w:val="00000A"/>
+        </w:rPr>
+        <w:t xml:space="preserve">the server will </w:t>
+      </w:r>
+      <w:r>
+        <w:rPr>
+          <w:rFonts w:ascii="&gt;'51ˇ" w:hAnsi="&gt;'51ˇ" w:cs="&gt;'51ˇ"/>
+          <w:color w:val="00000A"/>
+        </w:rPr>
+        <w:t>send</w:t>
+      </w:r>
+      <w:r>
+        <w:rPr>
+          <w:rFonts w:ascii="&gt;'51ˇ" w:hAnsi="&gt;'51ˇ" w:cs="&gt;'51ˇ"/>
+          <w:color w:val="00000A"/>
+        </w:rPr>
+        <w:t xml:space="preserve"> the information</w:t>
+      </w:r>
+      <w:r>
+        <w:rPr>
+          <w:rFonts w:ascii="&gt;'51ˇ" w:hAnsi="&gt;'51ˇ" w:cs="&gt;'51ˇ"/>
+          <w:color w:val="00000A"/>
+        </w:rPr>
+        <w:t xml:space="preserve"> to be processed client-side and displayed</w:t>
+      </w:r>
+    </w:p>
+    <w:p>
+      <w:pPr>
+        <w:pStyle w:val="ListParagraph"/>
+        <w:widowControl w:val="0"/>
+        <w:numPr>
+          <w:ilvl w:val="0"/>
+          <w:numId w:val="2"/>
+        </w:numPr>
+        <w:autoSpaceDE w:val="0"/>
+        <w:autoSpaceDN w:val="0"/>
+        <w:adjustRightInd w:val="0"/>
+        <w:rPr>
+          <w:rFonts w:ascii="&gt;'51ˇ" w:hAnsi="&gt;'51ˇ" w:cs="&gt;'51ˇ"/>
+          <w:color w:val="00000A"/>
+        </w:rPr>
+      </w:pPr>
+      <w:r>
+        <w:rPr>
+          <w:rFonts w:ascii="&gt;'51ˇ" w:hAnsi="&gt;'51ˇ" w:cs="&gt;'51ˇ"/>
+          <w:color w:val="00000A"/>
+        </w:rPr>
+        <w:t>The keyword for search will be sent to the server with the request</w:t>
+      </w:r>
+    </w:p>
+    <w:p>
+      <w:pPr>
+        <w:pStyle w:val="ListParagraph"/>
+        <w:widowControl w:val="0"/>
+        <w:numPr>
+          <w:ilvl w:val="0"/>
+          <w:numId w:val="2"/>
+        </w:numPr>
+        <w:autoSpaceDE w:val="0"/>
+        <w:autoSpaceDN w:val="0"/>
+        <w:adjustRightInd w:val="0"/>
+        <w:rPr>
+          <w:rFonts w:ascii="&gt;'51ˇ" w:hAnsi="&gt;'51ˇ" w:cs="&gt;'51ˇ"/>
+          <w:color w:val="00000A"/>
+        </w:rPr>
+      </w:pPr>
+      <w:r>
+        <w:rPr>
+          <w:rFonts w:ascii="&gt;'51ˇ" w:hAnsi="&gt;'51ˇ" w:cs="&gt;'51ˇ"/>
+          <w:color w:val="00000A"/>
+        </w:rPr>
+        <w:t>Does all information need to be stored on the server?</w:t>
+      </w:r>
+    </w:p>
+    <w:p>
+      <w:pPr>
+        <w:pStyle w:val="ListParagraph"/>
+        <w:numPr>
+          <w:ilvl w:val="0"/>
+          <w:numId w:val="2"/>
+        </w:numPr>
+        <w:rPr>
+          <w:rFonts w:ascii="&gt;'51ˇ" w:hAnsi="&gt;'51ˇ" w:cs="&gt;'51ˇ"/>
+          <w:color w:val="00000A"/>
+        </w:rPr>
+      </w:pPr>
+      <w:r>
+        <w:rPr>
+          <w:rFonts w:ascii="&gt;'51ˇ" w:hAnsi="&gt;'51ˇ" w:cs="&gt;'51ˇ"/>
+          <w:color w:val="00000A"/>
+        </w:rPr>
+        <w:t>The response from the server will most likely be an array of the hotels from search. This information will need to be processed client-side to populate the map’s marker’s info windows, and the information about each hotel when listing the results.</w:t>
       </w:r>
       <w:bookmarkStart w:id="0" w:name="_GoBack"/>
       <w:bookmarkEnd w:id="0"/>
-      <w:r>
-        <w:rPr>
-          <w:rFonts w:ascii="&gt;'51ˇ" w:hAnsi="&gt;'51ˇ" w:cs="&gt;'51ˇ"/>
-          <w:color w:val="00000A"/>
-        </w:rPr>
-        <w:t xml:space="preserve"> where it should be stored,</w:t>
-      </w:r>
-    </w:p>
-    <w:p>
-      <w:pPr>
-        <w:widowControl w:val="0"/>
-        <w:autoSpaceDE w:val="0"/>
-        <w:autoSpaceDN w:val="0"/>
-        <w:adjustRightInd w:val="0"/>
-        <w:rPr>
-          <w:rFonts w:ascii="&gt;'51ˇ" w:hAnsi="&gt;'51ˇ" w:cs="&gt;'51ˇ"/>
-          <w:color w:val="00000A"/>
-        </w:rPr>
-      </w:pPr>
-      <w:r>
-        <w:rPr>
-          <w:rFonts w:ascii="&gt;'51ˇ" w:hAnsi="&gt;'51ˇ" w:cs="&gt;'51ˇ"/>
-          <w:color w:val="00000A"/>
-        </w:rPr>
-        <w:t>what format, and where it should be processed.</w:t>
-      </w:r>
-    </w:p>
-    <w:p>
-      <w:pPr>
-        <w:widowControl w:val="0"/>
-        <w:autoSpaceDE w:val="0"/>
-        <w:autoSpaceDN w:val="0"/>
-        <w:adjustRightInd w:val="0"/>
-        <w:rPr>
-          <w:rFonts w:ascii="&gt;'51ˇ" w:hAnsi="&gt;'51ˇ" w:cs="&gt;'51ˇ"/>
-          <w:color w:val="00000A"/>
-        </w:rPr>
-      </w:pPr>
-      <w:r>
-        <w:rPr>
-          <w:rFonts w:ascii="&gt;'51ˇ" w:hAnsi="&gt;'51ˇ" w:cs="&gt;'51ˇ"/>
-          <w:color w:val="00000A"/>
-        </w:rPr>
-        <w:t>○ Where does the information come from?</w:t>
-      </w:r>
-    </w:p>
-    <w:p>
-      <w:pPr>
-        <w:widowControl w:val="0"/>
-        <w:autoSpaceDE w:val="0"/>
-        <w:autoSpaceDN w:val="0"/>
-        <w:adjustRightInd w:val="0"/>
-        <w:rPr>
-          <w:rFonts w:ascii="&gt;'51ˇ" w:hAnsi="&gt;'51ˇ" w:cs="&gt;'51ˇ"/>
-          <w:color w:val="00000A"/>
-        </w:rPr>
-      </w:pPr>
-      <w:r>
-        <w:rPr>
-          <w:rFonts w:ascii="&gt;'51ˇ" w:hAnsi="&gt;'51ˇ" w:cs="&gt;'51ˇ"/>
-          <w:color w:val="00000A"/>
-        </w:rPr>
-        <w:t>○ What form should it take?</w:t>
-      </w:r>
-    </w:p>
-    <w:p>
-      <w:pPr>
-        <w:widowControl w:val="0"/>
-        <w:autoSpaceDE w:val="0"/>
-        <w:autoSpaceDN w:val="0"/>
-        <w:adjustRightInd w:val="0"/>
-        <w:rPr>
-          <w:rFonts w:ascii="&gt;'51ˇ" w:hAnsi="&gt;'51ˇ" w:cs="&gt;'51ˇ"/>
-          <w:color w:val="00000A"/>
-        </w:rPr>
-      </w:pPr>
-      <w:r>
-        <w:rPr>
-          <w:rFonts w:ascii="&gt;'51ˇ" w:hAnsi="&gt;'51ˇ" w:cs="&gt;'51ˇ"/>
-          <w:color w:val="00000A"/>
-        </w:rPr>
-        <w:t>○ If the information is on the server, what will the client need to send to</w:t>
-      </w:r>
-    </w:p>
-    <w:p>
-      <w:pPr>
-        <w:widowControl w:val="0"/>
-        <w:autoSpaceDE w:val="0"/>
-        <w:autoSpaceDN w:val="0"/>
-        <w:adjustRightInd w:val="0"/>
-        <w:rPr>
-          <w:rFonts w:ascii="&gt;'51ˇ" w:hAnsi="&gt;'51ˇ" w:cs="&gt;'51ˇ"/>
-          <w:color w:val="00000A"/>
-        </w:rPr>
-      </w:pPr>
-      <w:r>
-        <w:rPr>
-          <w:rFonts w:ascii="&gt;'51ˇ" w:hAnsi="&gt;'51ˇ" w:cs="&gt;'51ˇ"/>
-          <w:color w:val="00000A"/>
-        </w:rPr>
-        <w:t>retrieve that data?</w:t>
-      </w:r>
-    </w:p>
-    <w:p>
-      <w:pPr>
-        <w:widowControl w:val="0"/>
-        <w:autoSpaceDE w:val="0"/>
-        <w:autoSpaceDN w:val="0"/>
-        <w:adjustRightInd w:val="0"/>
-        <w:rPr>
-          <w:rFonts w:ascii="&gt;'51ˇ" w:hAnsi="&gt;'51ˇ" w:cs="&gt;'51ˇ"/>
-          <w:color w:val="00000A"/>
-        </w:rPr>
-      </w:pPr>
-      <w:r>
-        <w:rPr>
-          <w:rFonts w:ascii="&gt;'51ˇ" w:hAnsi="&gt;'51ˇ" w:cs="&gt;'51ˇ"/>
-          <w:color w:val="00000A"/>
-        </w:rPr>
-        <w:t>○ If the information is on the client, how will it be sent to the server?</w:t>
-      </w:r>
-    </w:p>
-    <w:p>
-      <w:pPr>
-        <w:widowControl w:val="0"/>
-        <w:autoSpaceDE w:val="0"/>
-        <w:autoSpaceDN w:val="0"/>
-        <w:adjustRightInd w:val="0"/>
-        <w:rPr>
-          <w:rFonts w:ascii="&gt;'51ˇ" w:hAnsi="&gt;'51ˇ" w:cs="&gt;'51ˇ"/>
-          <w:color w:val="00000A"/>
-        </w:rPr>
-      </w:pPr>
-      <w:r>
-        <w:rPr>
-          <w:rFonts w:ascii="&gt;'51ˇ" w:hAnsi="&gt;'51ˇ" w:cs="&gt;'51ˇ"/>
-          <w:color w:val="00000A"/>
-        </w:rPr>
-        <w:t>○ Does all information need to be stored on the server?</w:t>
-      </w:r>
-    </w:p>
-    <w:p>
-      <w:pPr>
-        <w:rPr>
-          <w:rFonts w:ascii="&gt;'51ˇ" w:hAnsi="&gt;'51ˇ" w:cs="&gt;'51ˇ"/>
-          <w:color w:val="00000A"/>
-        </w:rPr>
-      </w:pPr>
-      <w:r>
-        <w:rPr>
-          <w:rFonts w:ascii="&gt;'51ˇ" w:hAnsi="&gt;'51ˇ" w:cs="&gt;'51ˇ"/>
-          <w:color w:val="00000A"/>
-        </w:rPr>
-        <w:t>○ What processing needs to be done to make the data useful?</w:t>
-      </w:r>
-    </w:p>
-    <w:p>
-      <w:pPr>
-        <w:rPr>
-          <w:rFonts w:ascii="&gt;'51ˇ" w:hAnsi="&gt;'51ˇ" w:cs="&gt;'51ˇ"/>
-          <w:color w:val="00000A"/>
-        </w:rPr>
-      </w:pPr>
-    </w:p>
-    <w:p>
-      <w:pPr>
-        <w:rPr>
-          <w:rFonts w:ascii="&gt;'51ˇ" w:hAnsi="&gt;'51ˇ" w:cs="&gt;'51ˇ"/>
-          <w:color w:val="00000A"/>
-        </w:rPr>
-      </w:pPr>
-      <w:r>
-        <w:rPr>
-          <w:rFonts w:ascii="&gt;'51ˇ" w:hAnsi="&gt;'51ˇ" w:cs="&gt;'51ˇ"/>
-          <w:color w:val="00000A"/>
-        </w:rPr>
-        <w:t xml:space="preserve">Login / Signup </w:t>
-      </w:r>
-    </w:p>
-    <w:p>
-      <w:pPr>
-        <w:rPr>
-          <w:rFonts w:ascii="&gt;'51ˇ" w:hAnsi="&gt;'51ˇ" w:cs="&gt;'51ˇ"/>
-          <w:color w:val="00000A"/>
-        </w:rPr>
-      </w:pPr>
-    </w:p>
-    <w:p>
-      <w:r>
-        <w:t xml:space="preserve">Map locations should stay </w:t>
-      </w:r>
-    </w:p>
-    <w:p/>
-    <w:p>
-      <w:r>
-        <w:t xml:space="preserve">Search results </w:t>
-      </w:r>
-    </w:p>
-    <w:p/>
+    </w:p>
     <w:p>
       <w:r>
         <w:t xml:space="preserve">Booking confirmations </w:t>
@@ -332,13 +592,8 @@
         </w:numPr>
       </w:pPr>
       <w:r>
-        <w:t xml:space="preserve">User puts in username and password </w:t>
-      </w:r>
-      <w:proofErr w:type="gramStart"/>
-      <w:r>
-        <w:t>etc..</w:t>
-      </w:r>
-      <w:proofErr w:type="gramEnd"/>
+        <w:t>User puts in username and password etc..</w:t>
+      </w:r>
     </w:p>
     <w:p>
       <w:pPr>
@@ -411,15 +666,7 @@
         <w:t xml:space="preserve"> response to the post request, response </w:t>
       </w:r>
       <w:r>
-        <w:t>contains/includes a session + any info we want back (</w:t>
-      </w:r>
-      <w:proofErr w:type="spellStart"/>
-      <w:r>
-        <w:t>e.g</w:t>
-      </w:r>
-      <w:proofErr w:type="spellEnd"/>
-      <w:r>
-        <w:t xml:space="preserve"> account info)</w:t>
+        <w:t>contains/includes a session + any info we want back (e.g account info)</w:t>
       </w:r>
     </w:p>
     <w:p>
@@ -443,6 +690,7 @@
         </w:numPr>
       </w:pPr>
       <w:r>
+        <w:lastRenderedPageBreak/>
         <w:t>Same page appears but login button says username instead</w:t>
       </w:r>
     </w:p>
@@ -461,16 +709,11 @@
         </w:numPr>
       </w:pPr>
       <w:r>
-        <w:t xml:space="preserve">What are we putting in the form: dates, number of people </w:t>
-      </w:r>
-      <w:proofErr w:type="gramStart"/>
-      <w:r>
-        <w:t>etc</w:t>
+        <w:t>What are we putting in the form: dates, number of people etc</w:t>
       </w:r>
       <w:r>
         <w:t>.</w:t>
       </w:r>
-      <w:proofErr w:type="gramEnd"/>
     </w:p>
     <w:p>
       <w:pPr>
@@ -636,8 +879,123 @@
       </w:rPr>
     </w:lvl>
   </w:abstractNum>
+  <w:abstractNum w:abstractNumId="1">
+    <w:nsid w:val="2B9478DA"/>
+    <w:multiLevelType w:val="hybridMultilevel"/>
+    <w:tmpl w:val="29A85C3A"/>
+    <w:lvl w:ilvl="0" w:tplc="7FECEED0">
+      <w:numFmt w:val="bullet"/>
+      <w:lvlText w:val="-"/>
+      <w:lvlJc w:val="left"/>
+      <w:pPr>
+        <w:ind w:left="720" w:hanging="360"/>
+      </w:pPr>
+      <w:rPr>
+        <w:rFonts w:ascii="Calibri" w:eastAsiaTheme="minorHAnsi" w:hAnsi="Calibri" w:cstheme="minorBidi" w:hint="default"/>
+      </w:rPr>
+    </w:lvl>
+    <w:lvl w:ilvl="1" w:tplc="08090003">
+      <w:start w:val="1"/>
+      <w:numFmt w:val="bullet"/>
+      <w:lvlText w:val="o"/>
+      <w:lvlJc w:val="left"/>
+      <w:pPr>
+        <w:ind w:left="1440" w:hanging="360"/>
+      </w:pPr>
+      <w:rPr>
+        <w:rFonts w:ascii="Courier New" w:hAnsi="Courier New" w:cs="Courier New" w:hint="default"/>
+      </w:rPr>
+    </w:lvl>
+    <w:lvl w:ilvl="2" w:tplc="08090005" w:tentative="1">
+      <w:start w:val="1"/>
+      <w:numFmt w:val="bullet"/>
+      <w:lvlText w:val=""/>
+      <w:lvlJc w:val="left"/>
+      <w:pPr>
+        <w:ind w:left="2160" w:hanging="360"/>
+      </w:pPr>
+      <w:rPr>
+        <w:rFonts w:ascii="Wingdings" w:hAnsi="Wingdings" w:hint="default"/>
+      </w:rPr>
+    </w:lvl>
+    <w:lvl w:ilvl="3" w:tplc="08090001" w:tentative="1">
+      <w:start w:val="1"/>
+      <w:numFmt w:val="bullet"/>
+      <w:lvlText w:val=""/>
+      <w:lvlJc w:val="left"/>
+      <w:pPr>
+        <w:ind w:left="2880" w:hanging="360"/>
+      </w:pPr>
+      <w:rPr>
+        <w:rFonts w:ascii="Symbol" w:hAnsi="Symbol" w:hint="default"/>
+      </w:rPr>
+    </w:lvl>
+    <w:lvl w:ilvl="4" w:tplc="08090003" w:tentative="1">
+      <w:start w:val="1"/>
+      <w:numFmt w:val="bullet"/>
+      <w:lvlText w:val="o"/>
+      <w:lvlJc w:val="left"/>
+      <w:pPr>
+        <w:ind w:left="3600" w:hanging="360"/>
+      </w:pPr>
+      <w:rPr>
+        <w:rFonts w:ascii="Courier New" w:hAnsi="Courier New" w:cs="Courier New" w:hint="default"/>
+      </w:rPr>
+    </w:lvl>
+    <w:lvl w:ilvl="5" w:tplc="08090005" w:tentative="1">
+      <w:start w:val="1"/>
+      <w:numFmt w:val="bullet"/>
+      <w:lvlText w:val=""/>
+      <w:lvlJc w:val="left"/>
+      <w:pPr>
+        <w:ind w:left="4320" w:hanging="360"/>
+      </w:pPr>
+      <w:rPr>
+        <w:rFonts w:ascii="Wingdings" w:hAnsi="Wingdings" w:hint="default"/>
+      </w:rPr>
+    </w:lvl>
+    <w:lvl w:ilvl="6" w:tplc="08090001" w:tentative="1">
+      <w:start w:val="1"/>
+      <w:numFmt w:val="bullet"/>
+      <w:lvlText w:val=""/>
+      <w:lvlJc w:val="left"/>
+      <w:pPr>
+        <w:ind w:left="5040" w:hanging="360"/>
+      </w:pPr>
+      <w:rPr>
+        <w:rFonts w:ascii="Symbol" w:hAnsi="Symbol" w:hint="default"/>
+      </w:rPr>
+    </w:lvl>
+    <w:lvl w:ilvl="7" w:tplc="08090003" w:tentative="1">
+      <w:start w:val="1"/>
+      <w:numFmt w:val="bullet"/>
+      <w:lvlText w:val="o"/>
+      <w:lvlJc w:val="left"/>
+      <w:pPr>
+        <w:ind w:left="5760" w:hanging="360"/>
+      </w:pPr>
+      <w:rPr>
+        <w:rFonts w:ascii="Courier New" w:hAnsi="Courier New" w:cs="Courier New" w:hint="default"/>
+      </w:rPr>
+    </w:lvl>
+    <w:lvl w:ilvl="8" w:tplc="08090005" w:tentative="1">
+      <w:start w:val="1"/>
+      <w:numFmt w:val="bullet"/>
+      <w:lvlText w:val=""/>
+      <w:lvlJc w:val="left"/>
+      <w:pPr>
+        <w:ind w:left="6480" w:hanging="360"/>
+      </w:pPr>
+      <w:rPr>
+        <w:rFonts w:ascii="Wingdings" w:hAnsi="Wingdings" w:hint="default"/>
+      </w:rPr>
+    </w:lvl>
+  </w:abstractNum>
   <w:num w:numId="1">
     <w:abstractNumId w:val="0"/>
+  </w:num>
+  <w:num w:numId="2">
+    <w:abstractNumId w:val="1"/>
   </w:num>
 </w:numbering>
 </file>
@@ -655,7 +1013,7 @@
     </w:rPrDefault>
     <w:pPrDefault/>
   </w:docDefaults>
-  <w:latentStyles w:defLockedState="0" w:defUIPriority="99" w:defSemiHidden="0" w:defUnhideWhenUsed="0" w:defQFormat="0" w:count="380">
+  <w:latentStyles w:defLockedState="0" w:defUIPriority="99" w:defSemiHidden="0" w:defUnhideWhenUsed="0" w:defQFormat="0" w:count="382">
     <w:lsdException w:name="Normal" w:uiPriority="0" w:qFormat="1"/>
     <w:lsdException w:name="heading 1" w:uiPriority="9" w:qFormat="1"/>
     <w:lsdException w:name="heading 2" w:semiHidden="1" w:uiPriority="9" w:unhideWhenUsed="1" w:qFormat="1"/>
@@ -761,7 +1119,6 @@
     <w:lsdException w:name="HTML Sample" w:semiHidden="1" w:unhideWhenUsed="1"/>
     <w:lsdException w:name="HTML Typewriter" w:semiHidden="1" w:unhideWhenUsed="1"/>
     <w:lsdException w:name="HTML Variable" w:semiHidden="1" w:unhideWhenUsed="1"/>
-    <w:lsdException w:name="Normal Table" w:semiHidden="1" w:unhideWhenUsed="1"/>
     <w:lsdException w:name="annotation subject" w:semiHidden="1" w:unhideWhenUsed="1"/>
     <w:lsdException w:name="No List" w:semiHidden="1" w:unhideWhenUsed="1"/>
     <w:lsdException w:name="Outline List 1" w:semiHidden="1" w:unhideWhenUsed="1"/>
@@ -807,11 +1164,9 @@
     <w:lsdException w:name="Table Subtle 1" w:semiHidden="1" w:unhideWhenUsed="1"/>
     <w:lsdException w:name="Table Subtle 2" w:semiHidden="1" w:unhideWhenUsed="1"/>
     <w:lsdException w:name="Table Web 1" w:semiHidden="1" w:unhideWhenUsed="1"/>
-    <w:lsdException w:name="Table Web 2" w:semiHidden="1" w:unhideWhenUsed="1"/>
     <w:lsdException w:name="Table Web 3" w:semiHidden="1" w:unhideWhenUsed="1"/>
     <w:lsdException w:name="Balloon Text" w:semiHidden="1" w:unhideWhenUsed="1"/>
     <w:lsdException w:name="Table Grid" w:uiPriority="39"/>
-    <w:lsdException w:name="Table Theme" w:semiHidden="1" w:unhideWhenUsed="1"/>
     <w:lsdException w:name="Note Level 1" w:semiHidden="1" w:unhideWhenUsed="1"/>
     <w:lsdException w:name="Note Level 2" w:semiHidden="1" w:unhideWhenUsed="1"/>
     <w:lsdException w:name="Note Level 3" w:semiHidden="1" w:unhideWhenUsed="1"/>
@@ -1036,6 +1391,8 @@
     <w:lsdException w:name="List Table 5 Dark Accent 6" w:uiPriority="50"/>
     <w:lsdException w:name="List Table 6 Colorful Accent 6" w:uiPriority="51"/>
     <w:lsdException w:name="List Table 7 Colorful Accent 6" w:uiPriority="52"/>
+    <w:lsdException w:name="Mention" w:semiHidden="1" w:unhideWhenUsed="1"/>
+    <w:lsdException w:name="Smart Hyperlink" w:semiHidden="1" w:unhideWhenUsed="1"/>
   </w:latentStyles>
   <w:style w:type="paragraph" w:default="1" w:styleId="Normal">
     <w:name w:val="Normal"/>

</xml_diff>